<commit_message>
Configuration menu version 1.0
</commit_message>
<xml_diff>
--- a/docs/src/Configuration menu.docx
+++ b/docs/src/Configuration menu.docx
@@ -15,7 +15,11 @@
           <w:lang w:val="en-US"/>
         </w:rPr>
       </w:pPr>
-      <w:r>
+    </w:p>
+    <w:p>
+      <w:pPr>
+        <w:ind w:left="-142"/>
+        <w:jc w:val="center"/>
         <w:rPr>
           <w:rFonts w:ascii="Times New Roman" w:hAnsi="Times New Roman" w:cs="Times New Roman"/>
           <w:b/>
@@ -24,31 +28,395 @@
           <w:szCs w:val="36"/>
           <w:lang w:val="en-US"/>
         </w:rPr>
+      </w:pPr>
+    </w:p>
+    <w:p>
+      <w:pPr>
+        <w:ind w:left="-142"/>
+        <w:jc w:val="center"/>
+        <w:rPr>
+          <w:rFonts w:ascii="Times New Roman" w:hAnsi="Times New Roman" w:cs="Times New Roman"/>
+          <w:b/>
+          <w:bCs/>
+          <w:sz w:val="36"/>
+          <w:szCs w:val="36"/>
+          <w:lang w:val="en-US"/>
+        </w:rPr>
+      </w:pPr>
+    </w:p>
+    <w:p>
+      <w:pPr>
+        <w:ind w:left="-142"/>
+        <w:jc w:val="center"/>
+        <w:rPr>
+          <w:rFonts w:ascii="Times New Roman" w:hAnsi="Times New Roman" w:cs="Times New Roman"/>
+          <w:b/>
+          <w:bCs/>
+          <w:sz w:val="36"/>
+          <w:szCs w:val="36"/>
+          <w:lang w:val="en-US"/>
+        </w:rPr>
+      </w:pPr>
+    </w:p>
+    <w:p>
+      <w:pPr>
+        <w:ind w:left="-142"/>
+        <w:jc w:val="center"/>
+        <w:rPr>
+          <w:rFonts w:ascii="Times New Roman" w:hAnsi="Times New Roman" w:cs="Times New Roman"/>
+          <w:b/>
+          <w:bCs/>
+          <w:sz w:val="36"/>
+          <w:szCs w:val="36"/>
+          <w:lang w:val="en-US"/>
+        </w:rPr>
+      </w:pPr>
+    </w:p>
+    <w:p>
+      <w:pPr>
+        <w:ind w:left="-142"/>
+        <w:jc w:val="center"/>
+        <w:rPr>
+          <w:rFonts w:ascii="Times New Roman" w:hAnsi="Times New Roman" w:cs="Times New Roman"/>
+          <w:b/>
+          <w:bCs/>
+          <w:sz w:val="36"/>
+          <w:szCs w:val="36"/>
+          <w:lang w:val="en-US"/>
+        </w:rPr>
+      </w:pPr>
+    </w:p>
+    <w:p>
+      <w:pPr>
+        <w:ind w:left="-142"/>
+        <w:jc w:val="center"/>
+        <w:rPr>
+          <w:rFonts w:ascii="Times New Roman" w:hAnsi="Times New Roman" w:cs="Times New Roman"/>
+          <w:b/>
+          <w:bCs/>
+          <w:sz w:val="36"/>
+          <w:szCs w:val="36"/>
+          <w:lang w:val="en-US"/>
+        </w:rPr>
+      </w:pPr>
+    </w:p>
+    <w:p>
+      <w:pPr>
+        <w:ind w:left="-142"/>
+        <w:jc w:val="center"/>
+        <w:rPr>
+          <w:rFonts w:ascii="Times New Roman" w:hAnsi="Times New Roman" w:cs="Times New Roman"/>
+          <w:b/>
+          <w:bCs/>
+          <w:sz w:val="36"/>
+          <w:szCs w:val="36"/>
+          <w:lang w:val="en-US"/>
+        </w:rPr>
+      </w:pPr>
+    </w:p>
+    <w:p>
+      <w:pPr>
+        <w:ind w:left="-142"/>
+        <w:jc w:val="center"/>
+        <w:rPr>
+          <w:rFonts w:ascii="Times New Roman" w:hAnsi="Times New Roman" w:cs="Times New Roman"/>
+          <w:b/>
+          <w:bCs/>
+          <w:sz w:val="36"/>
+          <w:szCs w:val="36"/>
+          <w:lang w:val="en-US"/>
+        </w:rPr>
+      </w:pPr>
+    </w:p>
+    <w:p>
+      <w:pPr>
+        <w:ind w:left="-142"/>
+        <w:jc w:val="center"/>
+        <w:rPr>
+          <w:rFonts w:ascii="Times New Roman" w:hAnsi="Times New Roman" w:cs="Times New Roman"/>
+          <w:sz w:val="36"/>
+          <w:szCs w:val="36"/>
+          <w:lang w:val="en-US"/>
+        </w:rPr>
+      </w:pPr>
+      <w:r>
+        <w:rPr>
+          <w:rFonts w:ascii="Times New Roman" w:hAnsi="Times New Roman" w:cs="Times New Roman"/>
+          <w:sz w:val="36"/>
+          <w:szCs w:val="36"/>
+          <w:lang w:val="en-US"/>
+        </w:rPr>
         <w:t>Configuration menu</w:t>
       </w:r>
     </w:p>
     <w:p>
       <w:pPr>
         <w:ind w:firstLine="284"/>
-        <w:jc w:val="both"/>
-        <w:rPr>
-          <w:rFonts w:ascii="Times New Roman" w:hAnsi="Times New Roman" w:cs="Times New Roman"/>
-          <w:b/>
-          <w:bCs/>
-          <w:sz w:val="28"/>
-          <w:szCs w:val="28"/>
-          <w:lang w:val="en-US"/>
-        </w:rPr>
-      </w:pPr>
-      <w:r>
-        <w:rPr>
-          <w:rFonts w:ascii="Times New Roman" w:hAnsi="Times New Roman" w:cs="Times New Roman"/>
-          <w:b/>
-          <w:bCs/>
-          <w:sz w:val="28"/>
-          <w:szCs w:val="28"/>
-          <w:lang w:val="en-US"/>
-        </w:rPr>
+        <w:jc w:val="center"/>
+        <w:rPr>
+          <w:rFonts w:ascii="Times New Roman" w:hAnsi="Times New Roman" w:cs="Times New Roman"/>
+          <w:sz w:val="36"/>
+          <w:szCs w:val="36"/>
+          <w:lang w:val="en-US"/>
+        </w:rPr>
+      </w:pPr>
+      <w:r>
+        <w:rPr>
+          <w:rFonts w:ascii="Times New Roman" w:hAnsi="Times New Roman" w:cs="Times New Roman"/>
+          <w:sz w:val="36"/>
+          <w:szCs w:val="36"/>
+          <w:lang w:val="en-US"/>
+        </w:rPr>
+        <w:t>1.0</w:t>
+      </w:r>
+    </w:p>
+    <w:p>
+      <w:pPr>
+        <w:ind w:firstLine="284"/>
+        <w:jc w:val="both"/>
+        <w:rPr>
+          <w:rFonts w:ascii="Times New Roman" w:hAnsi="Times New Roman" w:cs="Times New Roman"/>
+          <w:b/>
+          <w:bCs/>
+          <w:sz w:val="28"/>
+          <w:szCs w:val="28"/>
+          <w:lang w:val="en-US"/>
+        </w:rPr>
+      </w:pPr>
+    </w:p>
+    <w:p>
+      <w:pPr>
+        <w:ind w:firstLine="284"/>
+        <w:jc w:val="both"/>
+        <w:rPr>
+          <w:rFonts w:ascii="Times New Roman" w:hAnsi="Times New Roman" w:cs="Times New Roman"/>
+          <w:b/>
+          <w:bCs/>
+          <w:sz w:val="28"/>
+          <w:szCs w:val="28"/>
+          <w:lang w:val="en-US"/>
+        </w:rPr>
+      </w:pPr>
+    </w:p>
+    <w:p>
+      <w:pPr>
+        <w:ind w:firstLine="284"/>
+        <w:jc w:val="both"/>
+        <w:rPr>
+          <w:rFonts w:ascii="Times New Roman" w:hAnsi="Times New Roman" w:cs="Times New Roman"/>
+          <w:b/>
+          <w:bCs/>
+          <w:sz w:val="28"/>
+          <w:szCs w:val="28"/>
+          <w:lang w:val="en-US"/>
+        </w:rPr>
+      </w:pPr>
+    </w:p>
+    <w:p>
+      <w:pPr>
+        <w:ind w:firstLine="284"/>
+        <w:jc w:val="both"/>
+        <w:rPr>
+          <w:rFonts w:ascii="Times New Roman" w:hAnsi="Times New Roman" w:cs="Times New Roman"/>
+          <w:b/>
+          <w:bCs/>
+          <w:sz w:val="28"/>
+          <w:szCs w:val="28"/>
+          <w:lang w:val="en-US"/>
+        </w:rPr>
+      </w:pPr>
+    </w:p>
+    <w:p>
+      <w:pPr>
+        <w:ind w:firstLine="284"/>
+        <w:jc w:val="both"/>
+        <w:rPr>
+          <w:rFonts w:ascii="Times New Roman" w:hAnsi="Times New Roman" w:cs="Times New Roman"/>
+          <w:b/>
+          <w:bCs/>
+          <w:sz w:val="28"/>
+          <w:szCs w:val="28"/>
+          <w:lang w:val="en-US"/>
+        </w:rPr>
+      </w:pPr>
+    </w:p>
+    <w:p>
+      <w:pPr>
+        <w:ind w:firstLine="284"/>
+        <w:jc w:val="both"/>
+        <w:rPr>
+          <w:rFonts w:ascii="Times New Roman" w:hAnsi="Times New Roman" w:cs="Times New Roman"/>
+          <w:b/>
+          <w:bCs/>
+          <w:sz w:val="28"/>
+          <w:szCs w:val="28"/>
+          <w:lang w:val="en-US"/>
+        </w:rPr>
+      </w:pPr>
+    </w:p>
+    <w:p>
+      <w:pPr>
+        <w:ind w:firstLine="284"/>
+        <w:jc w:val="both"/>
+        <w:rPr>
+          <w:rFonts w:ascii="Times New Roman" w:hAnsi="Times New Roman" w:cs="Times New Roman"/>
+          <w:b/>
+          <w:bCs/>
+          <w:sz w:val="28"/>
+          <w:szCs w:val="28"/>
+          <w:lang w:val="en-US"/>
+        </w:rPr>
+      </w:pPr>
+    </w:p>
+    <w:p>
+      <w:pPr>
+        <w:ind w:firstLine="284"/>
+        <w:jc w:val="both"/>
+        <w:rPr>
+          <w:rFonts w:ascii="Times New Roman" w:hAnsi="Times New Roman" w:cs="Times New Roman"/>
+          <w:b/>
+          <w:bCs/>
+          <w:sz w:val="28"/>
+          <w:szCs w:val="28"/>
+          <w:lang w:val="en-US"/>
+        </w:rPr>
+      </w:pPr>
+    </w:p>
+    <w:p>
+      <w:pPr>
+        <w:ind w:firstLine="284"/>
+        <w:jc w:val="both"/>
+        <w:rPr>
+          <w:rFonts w:ascii="Times New Roman" w:hAnsi="Times New Roman" w:cs="Times New Roman"/>
+          <w:b/>
+          <w:bCs/>
+          <w:sz w:val="28"/>
+          <w:szCs w:val="28"/>
+          <w:lang w:val="en-US"/>
+        </w:rPr>
+      </w:pPr>
+    </w:p>
+    <w:p>
+      <w:pPr>
+        <w:ind w:firstLine="284"/>
+        <w:jc w:val="both"/>
+        <w:rPr>
+          <w:rFonts w:ascii="Times New Roman" w:hAnsi="Times New Roman" w:cs="Times New Roman"/>
+          <w:b/>
+          <w:bCs/>
+          <w:sz w:val="28"/>
+          <w:szCs w:val="28"/>
+          <w:lang w:val="en-US"/>
+        </w:rPr>
+      </w:pPr>
+    </w:p>
+    <w:p>
+      <w:pPr>
+        <w:ind w:firstLine="284"/>
+        <w:jc w:val="both"/>
+        <w:rPr>
+          <w:rFonts w:ascii="Times New Roman" w:hAnsi="Times New Roman" w:cs="Times New Roman"/>
+          <w:b/>
+          <w:bCs/>
+          <w:sz w:val="28"/>
+          <w:szCs w:val="28"/>
+          <w:lang w:val="en-US"/>
+        </w:rPr>
+      </w:pPr>
+    </w:p>
+    <w:p>
+      <w:pPr>
+        <w:ind w:firstLine="284"/>
+        <w:jc w:val="both"/>
+        <w:rPr>
+          <w:rFonts w:ascii="Times New Roman" w:hAnsi="Times New Roman" w:cs="Times New Roman"/>
+          <w:b/>
+          <w:bCs/>
+          <w:sz w:val="28"/>
+          <w:szCs w:val="28"/>
+          <w:lang w:val="en-US"/>
+        </w:rPr>
+      </w:pPr>
+    </w:p>
+    <w:p>
+      <w:pPr>
+        <w:ind w:firstLine="284"/>
+        <w:jc w:val="both"/>
+        <w:rPr>
+          <w:rFonts w:ascii="Times New Roman" w:hAnsi="Times New Roman" w:cs="Times New Roman"/>
+          <w:b/>
+          <w:bCs/>
+          <w:sz w:val="28"/>
+          <w:szCs w:val="28"/>
+          <w:lang w:val="en-US"/>
+        </w:rPr>
+      </w:pPr>
+    </w:p>
+    <w:p>
+      <w:pPr>
+        <w:ind w:firstLine="284"/>
+        <w:jc w:val="both"/>
+        <w:rPr>
+          <w:rFonts w:ascii="Times New Roman" w:hAnsi="Times New Roman" w:cs="Times New Roman"/>
+          <w:b/>
+          <w:bCs/>
+          <w:sz w:val="28"/>
+          <w:szCs w:val="28"/>
+          <w:lang w:val="en-US"/>
+        </w:rPr>
+      </w:pPr>
+    </w:p>
+    <w:p>
+      <w:pPr>
+        <w:ind w:firstLine="284"/>
+        <w:jc w:val="both"/>
+        <w:rPr>
+          <w:rFonts w:ascii="Times New Roman" w:hAnsi="Times New Roman" w:cs="Times New Roman"/>
+          <w:b/>
+          <w:bCs/>
+          <w:sz w:val="28"/>
+          <w:szCs w:val="28"/>
+          <w:lang w:val="en-US"/>
+        </w:rPr>
+      </w:pPr>
+    </w:p>
+    <w:p>
+      <w:pPr>
+        <w:ind w:firstLine="284"/>
+        <w:jc w:val="both"/>
+        <w:rPr>
+          <w:rFonts w:ascii="Times New Roman" w:hAnsi="Times New Roman" w:cs="Times New Roman"/>
+          <w:b/>
+          <w:bCs/>
+          <w:sz w:val="28"/>
+          <w:szCs w:val="28"/>
+          <w:lang w:val="en-US"/>
+        </w:rPr>
+      </w:pPr>
+    </w:p>
+    <w:p>
+      <w:pPr>
+        <w:ind w:firstLine="284"/>
+        <w:jc w:val="both"/>
+        <w:rPr>
+          <w:rFonts w:ascii="Times New Roman" w:hAnsi="Times New Roman" w:cs="Times New Roman"/>
+          <w:b/>
+          <w:bCs/>
+          <w:sz w:val="28"/>
+          <w:szCs w:val="28"/>
+          <w:lang w:val="en-US"/>
+        </w:rPr>
+      </w:pPr>
+      <w:r>
+        <w:rPr>
+          <w:rFonts w:ascii="Times New Roman" w:hAnsi="Times New Roman" w:cs="Times New Roman"/>
+          <w:b/>
+          <w:bCs/>
+          <w:sz w:val="28"/>
+          <w:szCs w:val="28"/>
+          <w:lang w:val="en-US"/>
+        </w:rPr>
+        <w:lastRenderedPageBreak/>
         <w:t>Introduction</w:t>
       </w:r>
     </w:p>
@@ -89,6 +457,15 @@
           <w:lang w:val="en-US"/>
         </w:rPr>
         <w:t xml:space="preserve"> if user presses any key at start of the firmware within certain time window (see pic. 1)</w:t>
+      </w:r>
+      <w:r>
+        <w:rPr>
+          <w:rFonts w:ascii="Times New Roman" w:hAnsi="Times New Roman" w:cs="Times New Roman"/>
+          <w:sz w:val="28"/>
+          <w:szCs w:val="28"/>
+          <w:lang w:val="en-US"/>
+        </w:rPr>
+        <w:t>.</w:t>
       </w:r>
     </w:p>
     <w:p>
@@ -238,6 +615,19 @@
         </w:rPr>
         <w:t>Pic. 1</w:t>
       </w:r>
+    </w:p>
+    <w:p>
+      <w:pPr>
+        <w:ind w:firstLine="284"/>
+        <w:rPr>
+          <w:rFonts w:ascii="Times New Roman" w:hAnsi="Times New Roman" w:cs="Times New Roman"/>
+          <w:b/>
+          <w:bCs/>
+          <w:sz w:val="28"/>
+          <w:szCs w:val="28"/>
+          <w:lang w:val="en-US"/>
+        </w:rPr>
+      </w:pPr>
     </w:p>
     <w:p>
       <w:pPr>
@@ -1100,25 +1490,7 @@
           <w:szCs w:val="28"/>
           <w:lang w:val="en-US"/>
         </w:rPr>
-        <w:t>Trace type</w:t>
-      </w:r>
-      <w:r>
-        <w:rPr>
-          <w:rFonts w:ascii="Times New Roman" w:hAnsi="Times New Roman" w:cs="Times New Roman"/>
-          <w:sz w:val="28"/>
-          <w:szCs w:val="28"/>
-          <w:lang w:val="en-US"/>
-        </w:rPr>
-        <w:t xml:space="preserve"> – </w:t>
-      </w:r>
-      <w:r>
-        <w:rPr>
-          <w:rFonts w:ascii="Times New Roman" w:hAnsi="Times New Roman" w:cs="Times New Roman"/>
-          <w:sz w:val="28"/>
-          <w:szCs w:val="28"/>
-          <w:lang w:val="en-US"/>
-        </w:rPr>
-        <w:t>type of display of monitored data. If chosen ‘HEX’</w:t>
+        <w:t>Trace type – type of display of monitored data. If chosen ‘HEX’</w:t>
       </w:r>
       <w:r>
         <w:rPr>
@@ -1181,25 +1553,7 @@
           <w:szCs w:val="28"/>
           <w:lang w:val="en-US"/>
         </w:rPr>
-        <w:t xml:space="preserve">data is printable ASCII symbol it’s displayed as this symbol with normal color if not it’s displayed in </w:t>
-      </w:r>
-      <w:r>
-        <w:rPr>
-          <w:rFonts w:ascii="Times New Roman" w:hAnsi="Times New Roman" w:cs="Times New Roman"/>
-          <w:sz w:val="28"/>
-          <w:szCs w:val="28"/>
-          <w:lang w:val="en-US"/>
-        </w:rPr>
-        <w:t>hexadecimal format</w:t>
-      </w:r>
-      <w:r>
-        <w:rPr>
-          <w:rFonts w:ascii="Times New Roman" w:hAnsi="Times New Roman" w:cs="Times New Roman"/>
-          <w:sz w:val="28"/>
-          <w:szCs w:val="28"/>
-          <w:lang w:val="en-US"/>
-        </w:rPr>
-        <w:t xml:space="preserve"> as it was explained above.</w:t>
+        <w:t>data is printable ASCII symbol it’s displayed as this symbol with normal color if not it’s displayed in hexadecimal format as it was explained above.</w:t>
       </w:r>
     </w:p>
     <w:p>
@@ -1577,25 +1931,7 @@
           <w:szCs w:val="28"/>
           <w:lang w:val="en-US"/>
         </w:rPr>
-        <w:t>“</w:t>
-      </w:r>
-      <w:r>
-        <w:rPr>
-          <w:rFonts w:ascii="Times New Roman" w:hAnsi="Times New Roman" w:cs="Times New Roman"/>
-          <w:sz w:val="28"/>
-          <w:szCs w:val="28"/>
-          <w:lang w:val="en-US"/>
-        </w:rPr>
-        <w:t>Algorithm</w:t>
-      </w:r>
-      <w:r>
-        <w:rPr>
-          <w:rFonts w:ascii="Times New Roman" w:hAnsi="Times New Roman" w:cs="Times New Roman"/>
-          <w:sz w:val="28"/>
-          <w:szCs w:val="28"/>
-          <w:lang w:val="en-US"/>
-        </w:rPr>
-        <w:t>” consists of the following item</w:t>
+        <w:t>“Algorithm” consists of the following item</w:t>
       </w:r>
       <w:r>
         <w:rPr>
@@ -1702,34 +2038,7 @@
           <w:szCs w:val="28"/>
           <w:lang w:val="en-US"/>
         </w:rPr>
-        <w:t xml:space="preserve"> only data on TX line is monitored. </w:t>
-      </w:r>
-      <w:r>
-        <w:rPr>
-          <w:rFonts w:ascii="Times New Roman" w:hAnsi="Times New Roman" w:cs="Times New Roman"/>
-          <w:sz w:val="28"/>
-          <w:szCs w:val="28"/>
-          <w:lang w:val="en-US"/>
-        </w:rPr>
-        <w:t>If chosen ‘</w:t>
-      </w:r>
-      <w:r>
-        <w:rPr>
-          <w:rFonts w:ascii="Times New Roman" w:hAnsi="Times New Roman" w:cs="Times New Roman"/>
-          <w:sz w:val="28"/>
-          <w:szCs w:val="28"/>
-          <w:lang w:val="en-US"/>
-        </w:rPr>
-        <w:t>R</w:t>
-      </w:r>
-      <w:r>
-        <w:rPr>
-          <w:rFonts w:ascii="Times New Roman" w:hAnsi="Times New Roman" w:cs="Times New Roman"/>
-          <w:sz w:val="28"/>
-          <w:szCs w:val="28"/>
-          <w:lang w:val="en-US"/>
-        </w:rPr>
-        <w:t>X’</w:t>
+        <w:t xml:space="preserve"> only data on TX line is monitored. If chosen ‘RX’</w:t>
       </w:r>
       <w:r>
         <w:rPr>
@@ -1747,34 +2056,7 @@
           <w:szCs w:val="28"/>
           <w:lang w:val="en-US"/>
         </w:rPr>
-        <w:t xml:space="preserve"> only data on </w:t>
-      </w:r>
-      <w:r>
-        <w:rPr>
-          <w:rFonts w:ascii="Times New Roman" w:hAnsi="Times New Roman" w:cs="Times New Roman"/>
-          <w:sz w:val="28"/>
-          <w:szCs w:val="28"/>
-          <w:lang w:val="en-US"/>
-        </w:rPr>
-        <w:t>R</w:t>
-      </w:r>
-      <w:r>
-        <w:rPr>
-          <w:rFonts w:ascii="Times New Roman" w:hAnsi="Times New Roman" w:cs="Times New Roman"/>
-          <w:sz w:val="28"/>
-          <w:szCs w:val="28"/>
-          <w:lang w:val="en-US"/>
-        </w:rPr>
-        <w:t>X line is monitored</w:t>
-      </w:r>
-      <w:r>
-        <w:rPr>
-          <w:rFonts w:ascii="Times New Roman" w:hAnsi="Times New Roman" w:cs="Times New Roman"/>
-          <w:sz w:val="28"/>
-          <w:szCs w:val="28"/>
-          <w:lang w:val="en-US"/>
-        </w:rPr>
-        <w:t>. If chosen ‘ALL’</w:t>
+        <w:t xml:space="preserve"> only data on RX line is monitored. If chosen ‘ALL’</w:t>
       </w:r>
       <w:r>
         <w:rPr>
@@ -1988,16 +2270,7 @@
           <w:szCs w:val="28"/>
           <w:lang w:val="en-US"/>
         </w:rPr>
-        <w:t>probability</w:t>
-      </w:r>
-      <w:r>
-        <w:rPr>
-          <w:rFonts w:ascii="Times New Roman" w:hAnsi="Times New Roman" w:cs="Times New Roman"/>
-          <w:sz w:val="28"/>
-          <w:szCs w:val="28"/>
-          <w:lang w:val="en-US"/>
-        </w:rPr>
-        <w:t xml:space="preserve"> </w:t>
+        <w:t xml:space="preserve">probability </w:t>
       </w:r>
       <w:r>
         <w:rPr>
@@ -2158,16 +2431,7 @@
           <w:szCs w:val="28"/>
           <w:lang w:val="en-US"/>
         </w:rPr>
-        <w:t xml:space="preserve"> </w:t>
-      </w:r>
-      <w:r>
-        <w:rPr>
-          <w:rFonts w:ascii="Times New Roman" w:hAnsi="Times New Roman" w:cs="Times New Roman"/>
-          <w:sz w:val="28"/>
-          <w:szCs w:val="28"/>
-          <w:lang w:val="en-US"/>
-        </w:rPr>
-        <w:t>Exit – exit to upper menu</w:t>
+        <w:t xml:space="preserve"> Exit – exit to upper menu</w:t>
       </w:r>
     </w:p>
     <w:p>
@@ -2827,25 +3091,7 @@
           <w:szCs w:val="28"/>
           <w:lang w:val="en-US"/>
         </w:rPr>
-        <w:t>In case if parameters were not changed configuration menu exit is performed without dialog “</w:t>
-      </w:r>
-      <w:r>
-        <w:rPr>
-          <w:rFonts w:ascii="Times New Roman" w:hAnsi="Times New Roman" w:cs="Times New Roman"/>
-          <w:sz w:val="28"/>
-          <w:szCs w:val="28"/>
-          <w:lang w:val="en-US"/>
-        </w:rPr>
-        <w:t>Save configuration</w:t>
-      </w:r>
-      <w:r>
-        <w:rPr>
-          <w:rFonts w:ascii="Times New Roman" w:hAnsi="Times New Roman" w:cs="Times New Roman"/>
-          <w:sz w:val="28"/>
-          <w:szCs w:val="28"/>
-          <w:lang w:val="en-US"/>
-        </w:rPr>
-        <w:t>”.</w:t>
+        <w:t>In case if parameters were not changed configuration menu exit is performed without dialog “Save configuration”.</w:t>
       </w:r>
     </w:p>
     <w:sectPr>

</xml_diff>